<commit_message>
Implemented feedback, added author information to metadata
</commit_message>
<xml_diff>
--- a/docassemble/StopWageAssignment/data/templates/Stop_wage_assignment_instructions.docx
+++ b/docassemble/StopWageAssignment/data/templates/Stop_wage_assignment_instructions.docx
@@ -213,7 +213,31 @@
                 <w:sz w:val="24"/>
                 <w:szCs w:val="24"/>
               </w:rPr>
-              <w:t>You will need to print two copies of the notice to your creditor. One is for your creditor, the other is for your employer. You will only need one copy of the notice to your employer.</w:t>
+              <w:t xml:space="preserve">You will need to print two copies of the </w:t>
+            </w:r>
+            <w:r>
+              <w:rPr>
+                <w:rFonts w:ascii="Muli" w:eastAsiaTheme="minorEastAsia" w:hAnsi="Muli" w:cs="Arial"/>
+                <w:sz w:val="24"/>
+                <w:szCs w:val="24"/>
+              </w:rPr>
+              <w:t xml:space="preserve">Revocation Notice. </w:t>
+            </w:r>
+            <w:r>
+              <w:rPr>
+                <w:rFonts w:ascii="Muli" w:eastAsiaTheme="minorEastAsia" w:hAnsi="Muli" w:cs="Arial"/>
+                <w:sz w:val="24"/>
+                <w:szCs w:val="24"/>
+              </w:rPr>
+              <w:t xml:space="preserve">One is for your creditor, the other is for your employer. You </w:t>
+            </w:r>
+            <w:r>
+              <w:rPr>
+                <w:rFonts w:ascii="Muli" w:eastAsiaTheme="minorEastAsia" w:hAnsi="Muli" w:cs="Arial"/>
+                <w:sz w:val="24"/>
+                <w:szCs w:val="24"/>
+              </w:rPr>
+              <w:t>will only need one copy of the Employer Notice.</w:t>
             </w:r>
           </w:p>
           <w:p>
@@ -286,7 +310,15 @@
                 <w:sz w:val="24"/>
                 <w:szCs w:val="24"/>
               </w:rPr>
-              <w:t>ou did not add your e-signature</w:t>
+              <w:t xml:space="preserve">ou did not add your electronic </w:t>
+            </w:r>
+            <w:r>
+              <w:rPr>
+                <w:rFonts w:ascii="Muli" w:hAnsi="Muli" w:cs="Arial"/>
+                <w:sz w:val="24"/>
+                <w:szCs w:val="24"/>
+              </w:rPr>
+              <w:t>signature</w:t>
             </w:r>
             <w:r>
               <w:rPr>
@@ -492,7 +524,23 @@
                 <w:sz w:val="24"/>
                 <w:szCs w:val="24"/>
               </w:rPr>
-              <w:t xml:space="preserve"> signed notice to </w:t>
+              <w:t xml:space="preserve"> signed </w:t>
+            </w:r>
+            <w:r>
+              <w:rPr>
+                <w:rFonts w:ascii="Muli" w:hAnsi="Muli" w:cs="Arial"/>
+                <w:sz w:val="24"/>
+                <w:szCs w:val="24"/>
+              </w:rPr>
+              <w:t>Revocation Notice</w:t>
+            </w:r>
+            <w:r>
+              <w:rPr>
+                <w:rFonts w:ascii="Muli" w:hAnsi="Muli" w:cs="Arial"/>
+                <w:sz w:val="24"/>
+                <w:szCs w:val="24"/>
+              </w:rPr>
+              <w:t xml:space="preserve"> to </w:t>
             </w:r>
             <w:r>
               <w:rPr>
@@ -608,46 +656,78 @@
                 <w:sz w:val="24"/>
                 <w:szCs w:val="24"/>
               </w:rPr>
-              <w:t>Mail the notice to your employer and a copy of the notice to the creditor to your employer. Send these by certified mail, return receipt requested. If it is easier, you can hand-deliver these to the person who handles payroll at your place of</w:t>
-            </w:r>
-            <w:r>
-              <w:rPr>
-                <w:rFonts w:ascii="Muli" w:hAnsi="Muli" w:cs="Arial"/>
-                <w:sz w:val="24"/>
-                <w:szCs w:val="24"/>
-              </w:rPr>
-              <w:t xml:space="preserve"> work</w:t>
-            </w:r>
-            <w:r>
-              <w:rPr>
-                <w:rFonts w:ascii="Muli" w:hAnsi="Muli" w:cs="Arial"/>
-                <w:sz w:val="24"/>
-                <w:szCs w:val="24"/>
-              </w:rPr>
-              <w:t xml:space="preserve">. </w:t>
-            </w:r>
-          </w:p>
-          <w:p>
-            <w:pPr>
-              <w:pStyle w:val="NoSpacing"/>
-              <w:rPr>
-                <w:rFonts w:ascii="Muli" w:hAnsi="Muli" w:cs="Arial"/>
-                <w:b/>
-                <w:sz w:val="24"/>
-                <w:szCs w:val="24"/>
-              </w:rPr>
-            </w:pPr>
-            <w:r>
-              <w:rPr>
-                <w:rFonts w:ascii="Muli" w:hAnsi="Muli" w:cs="Arial"/>
-                <w:b/>
-                <w:sz w:val="24"/>
-                <w:szCs w:val="24"/>
-              </w:rPr>
-              <w:t>Step 6</w:t>
+              <w:t xml:space="preserve">Mail the </w:t>
+            </w:r>
+            <w:r>
+              <w:rPr>
+                <w:rFonts w:ascii="Muli" w:hAnsi="Muli" w:cs="Arial"/>
+                <w:sz w:val="24"/>
+                <w:szCs w:val="24"/>
+              </w:rPr>
+              <w:t>Employer Notice</w:t>
+            </w:r>
+            <w:r>
+              <w:rPr>
+                <w:rFonts w:ascii="Muli" w:hAnsi="Muli" w:cs="Arial"/>
+                <w:sz w:val="24"/>
+                <w:szCs w:val="24"/>
+              </w:rPr>
+              <w:t xml:space="preserve"> and a copy of the </w:t>
+            </w:r>
+            <w:r>
+              <w:rPr>
+                <w:rFonts w:ascii="Muli" w:hAnsi="Muli" w:cs="Arial"/>
+                <w:sz w:val="24"/>
+                <w:szCs w:val="24"/>
+              </w:rPr>
+              <w:t>Revocation Notice</w:t>
             </w:r>
             <w:bookmarkStart w:id="0" w:name="_GoBack"/>
             <w:bookmarkEnd w:id="0"/>
+            <w:r>
+              <w:rPr>
+                <w:rFonts w:ascii="Muli" w:hAnsi="Muli" w:cs="Arial"/>
+                <w:sz w:val="24"/>
+                <w:szCs w:val="24"/>
+              </w:rPr>
+              <w:t xml:space="preserve"> to the creditor to your employer. Send these by certified mail, return receipt requested. If it is easier, you can hand-deliver these to the person who handles payroll at your place of</w:t>
+            </w:r>
+            <w:r>
+              <w:rPr>
+                <w:rFonts w:ascii="Muli" w:hAnsi="Muli" w:cs="Arial"/>
+                <w:sz w:val="24"/>
+                <w:szCs w:val="24"/>
+              </w:rPr>
+              <w:t xml:space="preserve"> work</w:t>
+            </w:r>
+            <w:r>
+              <w:rPr>
+                <w:rFonts w:ascii="Muli" w:hAnsi="Muli" w:cs="Arial"/>
+                <w:sz w:val="24"/>
+                <w:szCs w:val="24"/>
+              </w:rPr>
+              <w:t xml:space="preserve">. </w:t>
+            </w:r>
+          </w:p>
+          <w:p>
+            <w:pPr>
+              <w:pStyle w:val="NoSpacing"/>
+              <w:rPr>
+                <w:rFonts w:ascii="Muli" w:hAnsi="Muli" w:cs="Arial"/>
+                <w:b/>
+                <w:sz w:val="24"/>
+                <w:szCs w:val="24"/>
+              </w:rPr>
+            </w:pPr>
+            <w:r>
+              <w:rPr>
+                <w:rFonts w:ascii="Muli" w:hAnsi="Muli" w:cs="Arial"/>
+                <w:b/>
+                <w:sz w:val="24"/>
+                <w:szCs w:val="24"/>
+              </w:rPr>
+              <w:t>Step 6</w:t>
+            </w:r>
             <w:r>
               <w:rPr>
                 <w:rFonts w:ascii="Muli" w:hAnsi="Muli" w:cs="Arial"/>

</xml_diff>

<commit_message>
First live version of interview
</commit_message>
<xml_diff>
--- a/docassemble/StopWageAssignment/data/templates/Stop_wage_assignment_instructions.docx
+++ b/docassemble/StopWageAssignment/data/templates/Stop_wage_assignment_instructions.docx
@@ -391,7 +391,15 @@
                 <w:sz w:val="24"/>
                 <w:szCs w:val="24"/>
               </w:rPr>
-              <w:t>Print both notices or save them to your hard drive</w:t>
+              <w:t>Print both notices</w:t>
+            </w:r>
+            <w:r>
+              <w:rPr>
+                <w:rFonts w:ascii="Muli" w:hAnsi="Muli" w:cs="Arial"/>
+                <w:sz w:val="24"/>
+                <w:szCs w:val="24"/>
+              </w:rPr>
+              <w:t xml:space="preserve"> or save them to your device</w:t>
             </w:r>
             <w:r>
               <w:rPr>
@@ -681,6 +689,14 @@
                 <w:szCs w:val="24"/>
               </w:rPr>
               <w:t>Revocation Notice</w:t>
+            </w:r>
+            <w:r>
+              <w:rPr>
+                <w:rFonts w:ascii="Muli" w:hAnsi="Muli" w:cs="Arial"/>
+                <w:sz w:val="24"/>
+                <w:szCs w:val="24"/>
+              </w:rPr>
+              <w:t xml:space="preserve"> </w:t>
             </w:r>
             <w:bookmarkStart w:id="0" w:name="_GoBack"/>
             <w:bookmarkEnd w:id="0"/>
@@ -690,7 +706,7 @@
                 <w:sz w:val="24"/>
                 <w:szCs w:val="24"/>
               </w:rPr>
-              <w:t xml:space="preserve"> to the creditor to your employer. Send these by certified mail, return receipt requested. If it is easier, you can hand-deliver these to the person who handles payroll at your place of</w:t>
+              <w:t>to your employer. Send these by certified mail, return receipt requested. If it is easier, you can hand-deliver these to the person who handles payroll at your place of</w:t>
             </w:r>
             <w:r>
               <w:rPr>

</xml_diff>